<commit_message>
anonym report and adjust zip for peer grading
</commit_message>
<xml_diff>
--- a/mini-challenge2/doc/gbsv-report-2024-01-06.docx
+++ b/mini-challenge2/doc/gbsv-report-2024-01-06.docx
@@ -10,7 +10,6 @@
           <w:rFonts w:asciiTheme="minorHAnsi" w:hAnsiTheme="minorHAnsi" w:cstheme="minorHAnsi"/>
         </w:rPr>
       </w:pPr>
-      <w:proofErr w:type="spellStart"/>
       <w:r>
         <w:rPr>
           <w:rFonts w:asciiTheme="minorHAnsi" w:hAnsiTheme="minorHAnsi" w:cstheme="minorHAnsi"/>
@@ -18,7 +17,6 @@
         </w:rPr>
         <w:t>gbsv</w:t>
       </w:r>
-      <w:proofErr w:type="spellEnd"/>
       <w:r>
         <w:rPr>
           <w:rFonts w:asciiTheme="minorHAnsi" w:hAnsiTheme="minorHAnsi" w:cstheme="minorHAnsi"/>
@@ -58,7 +56,6 @@
           <w:sz w:val="24"/>
         </w:rPr>
       </w:pPr>
-      <w:proofErr w:type="spellStart"/>
       <w:r>
         <w:rPr>
           <w:rFonts w:asciiTheme="minorHAnsi" w:hAnsiTheme="minorHAnsi" w:cstheme="minorHAnsi"/>
@@ -66,13 +63,19 @@
         </w:rPr>
         <w:t>Si</w:t>
       </w:r>
-      <w:proofErr w:type="spellEnd"/>
       <w:r>
         <w:rPr>
           <w:rFonts w:asciiTheme="minorHAnsi" w:hAnsiTheme="minorHAnsi" w:cstheme="minorHAnsi"/>
           <w:sz w:val="24"/>
         </w:rPr>
-        <w:t xml:space="preserve"> Ben</w:t>
+        <w:t xml:space="preserve"> </w:t>
+      </w:r>
+      <w:r>
+        <w:rPr>
+          <w:rFonts w:asciiTheme="minorHAnsi" w:hAnsiTheme="minorHAnsi" w:cstheme="minorHAnsi"/>
+          <w:sz w:val="24"/>
+        </w:rPr>
+        <w:t>Ben</w:t>
       </w:r>
       <w:r>
         <w:rPr>
@@ -450,7 +453,6 @@
         </w:rPr>
         <w:t>¨</w:t>
       </w:r>
-      <w:proofErr w:type="spellStart"/>
       <w:r>
         <w:rPr>
           <w:rFonts w:asciiTheme="minorHAnsi" w:hAnsiTheme="minorHAnsi" w:cstheme="minorHAnsi"/>
@@ -459,18 +461,7 @@
           <w:w w:val="91"/>
           <w:position w:val="1"/>
         </w:rPr>
-        <w:t>orter</w:t>
-      </w:r>
-      <w:proofErr w:type="spellEnd"/>
-      <w:r>
-        <w:rPr>
-          <w:rFonts w:asciiTheme="minorHAnsi" w:hAnsiTheme="minorHAnsi" w:cstheme="minorHAnsi"/>
-          <w:color w:val="0000FF"/>
-          <w:spacing w:val="9"/>
-          <w:w w:val="91"/>
-          <w:position w:val="1"/>
-        </w:rPr>
-        <w:t>.</w:t>
+        <w:t>orter.</w:t>
       </w:r>
     </w:p>
     <w:p>
@@ -495,29 +486,7 @@
           <w:sz w:val="22"/>
           <w:szCs w:val="22"/>
         </w:rPr>
-        <w:t xml:space="preserve">Die Mini Challenge 2 konnte man in drei </w:t>
-      </w:r>
-      <w:proofErr w:type="spellStart"/>
-      <w:r>
-        <w:rPr>
-          <w:rFonts w:asciiTheme="minorHAnsi" w:hAnsiTheme="minorHAnsi" w:cstheme="minorHAnsi"/>
-          <w:i w:val="0"/>
-          <w:iCs w:val="0"/>
-          <w:sz w:val="22"/>
-          <w:szCs w:val="22"/>
-        </w:rPr>
-        <w:t>grosse</w:t>
-      </w:r>
-      <w:proofErr w:type="spellEnd"/>
-      <w:r>
-        <w:rPr>
-          <w:rFonts w:asciiTheme="minorHAnsi" w:hAnsiTheme="minorHAnsi" w:cstheme="minorHAnsi"/>
-          <w:i w:val="0"/>
-          <w:iCs w:val="0"/>
-          <w:sz w:val="22"/>
-          <w:szCs w:val="22"/>
-        </w:rPr>
-        <w:t xml:space="preserve"> Teilen aufteilen: </w:t>
+        <w:t xml:space="preserve">Die Mini Challenge 2 konnte man in drei grosse Teilen aufteilen: </w:t>
       </w:r>
     </w:p>
     <w:p>
@@ -736,31 +705,7 @@
           <w:szCs w:val="22"/>
           <w:lang w:val="de-CH"/>
         </w:rPr>
-        <w:t xml:space="preserve"> an Lags gegen null konvergieren und das Muster immer kleiner wurde. Dies ist jedoch eine Eigenschaft der Library und hat mit der Division des Nenners bei der Berechnung des Koeffizienten bei dem gegebenem </w:t>
-      </w:r>
-      <w:proofErr w:type="gramStart"/>
-      <w:r>
-        <w:rPr>
-          <w:rFonts w:asciiTheme="minorHAnsi" w:hAnsiTheme="minorHAnsi" w:cstheme="minorHAnsi"/>
-          <w:i w:val="0"/>
-          <w:iCs w:val="0"/>
-          <w:sz w:val="22"/>
-          <w:szCs w:val="22"/>
-          <w:lang w:val="de-CH"/>
-        </w:rPr>
-        <w:t>Lag</w:t>
-      </w:r>
-      <w:proofErr w:type="gramEnd"/>
-      <w:r>
-        <w:rPr>
-          <w:rFonts w:asciiTheme="minorHAnsi" w:hAnsiTheme="minorHAnsi" w:cstheme="minorHAnsi"/>
-          <w:i w:val="0"/>
-          <w:iCs w:val="0"/>
-          <w:sz w:val="22"/>
-          <w:szCs w:val="22"/>
-          <w:lang w:val="de-CH"/>
-        </w:rPr>
-        <w:t xml:space="preserve"> zu tun. </w:t>
+        <w:t xml:space="preserve"> an Lags gegen null konvergieren und das Muster immer kleiner wurde. Dies ist jedoch eine Eigenschaft der Library und hat mit der Division des Nenners bei der Berechnung des Koeffizienten bei dem gegebenem Lag zu tun. </w:t>
       </w:r>
     </w:p>
     <w:p>
@@ -963,79 +908,7 @@
           <w:szCs w:val="22"/>
           <w:lang w:val="de-CH"/>
         </w:rPr>
-        <w:t xml:space="preserve">Die Addition und Multiplikation mittels einer Konstante hatte keinen Einfluss auf den Kreuzkorrelationsplot und sah identisch aus wie die </w:t>
-      </w:r>
-      <w:proofErr w:type="spellStart"/>
-      <w:r>
-        <w:rPr>
-          <w:rFonts w:asciiTheme="minorHAnsi" w:hAnsiTheme="minorHAnsi" w:cstheme="minorHAnsi"/>
-          <w:i w:val="0"/>
-          <w:iCs w:val="0"/>
-          <w:sz w:val="22"/>
-          <w:szCs w:val="22"/>
-          <w:lang w:val="de-CH"/>
-        </w:rPr>
-        <w:t>untransformierte</w:t>
-      </w:r>
-      <w:proofErr w:type="spellEnd"/>
-      <w:r>
-        <w:rPr>
-          <w:rFonts w:asciiTheme="minorHAnsi" w:hAnsiTheme="minorHAnsi" w:cstheme="minorHAnsi"/>
-          <w:i w:val="0"/>
-          <w:iCs w:val="0"/>
-          <w:sz w:val="22"/>
-          <w:szCs w:val="22"/>
-          <w:lang w:val="de-CH"/>
-        </w:rPr>
-        <w:t xml:space="preserve"> Kreuzkorrelation. Bei der Standardisierung und Min-Max Normalisierung konnte ich ebenfalls identisch Kreuzkorrelationen erreichen, wie bei der </w:t>
-      </w:r>
-      <w:proofErr w:type="spellStart"/>
-      <w:r>
-        <w:rPr>
-          <w:rFonts w:asciiTheme="minorHAnsi" w:hAnsiTheme="minorHAnsi" w:cstheme="minorHAnsi"/>
-          <w:i w:val="0"/>
-          <w:iCs w:val="0"/>
-          <w:sz w:val="22"/>
-          <w:szCs w:val="22"/>
-          <w:lang w:val="de-CH"/>
-        </w:rPr>
-        <w:t>untransformierten</w:t>
-      </w:r>
-      <w:proofErr w:type="spellEnd"/>
-      <w:r>
-        <w:rPr>
-          <w:rFonts w:asciiTheme="minorHAnsi" w:hAnsiTheme="minorHAnsi" w:cstheme="minorHAnsi"/>
-          <w:i w:val="0"/>
-          <w:iCs w:val="0"/>
-          <w:sz w:val="22"/>
-          <w:szCs w:val="22"/>
-          <w:lang w:val="de-CH"/>
-        </w:rPr>
-        <w:t xml:space="preserve">. Wie erwartet haben die Transformationen reverse und </w:t>
-      </w:r>
-      <w:proofErr w:type="spellStart"/>
-      <w:r>
-        <w:rPr>
-          <w:rFonts w:asciiTheme="minorHAnsi" w:hAnsiTheme="minorHAnsi" w:cstheme="minorHAnsi"/>
-          <w:i w:val="0"/>
-          <w:iCs w:val="0"/>
-          <w:sz w:val="22"/>
-          <w:szCs w:val="22"/>
-          <w:lang w:val="de-CH"/>
-        </w:rPr>
-        <w:t>shuffle</w:t>
-      </w:r>
-      <w:proofErr w:type="spellEnd"/>
-      <w:r>
-        <w:rPr>
-          <w:rFonts w:asciiTheme="minorHAnsi" w:hAnsiTheme="minorHAnsi" w:cstheme="minorHAnsi"/>
-          <w:i w:val="0"/>
-          <w:iCs w:val="0"/>
-          <w:sz w:val="22"/>
-          <w:szCs w:val="22"/>
-          <w:lang w:val="de-CH"/>
-        </w:rPr>
-        <w:t xml:space="preserve"> zu einem schlechteren Korrelationskoeffizienten geführt. Beim reverse hätte ich erwartet, dass der Korrelationsplot «gespiegelt» wird, was aber jedoch nicht der Fall ist. </w:t>
+        <w:t xml:space="preserve">Die Addition und Multiplikation mittels einer Konstante hatte keinen Einfluss auf den Kreuzkorrelationsplot und sah identisch aus wie die untransformierte Kreuzkorrelation. Bei der Standardisierung und Min-Max Normalisierung konnte ich ebenfalls identisch Kreuzkorrelationen erreichen, wie bei der untransformierten. Wie erwartet haben die Transformationen reverse und shuffle zu einem schlechteren Korrelationskoeffizienten geführt. Beim reverse hätte ich erwartet, dass der Korrelationsplot «gespiegelt» wird, was aber jedoch nicht der Fall ist. </w:t>
       </w:r>
     </w:p>
     <w:p>
@@ -1125,22 +998,15 @@
       <w:r>
         <w:t xml:space="preserve"> Kreuzkorrelation mit </w:t>
       </w:r>
-      <w:proofErr w:type="spellStart"/>
       <w:r>
         <w:t>reversed</w:t>
       </w:r>
-      <w:proofErr w:type="spellEnd"/>
-      <w:r>
-        <w:t xml:space="preserve"> </w:t>
-      </w:r>
-      <w:proofErr w:type="spellStart"/>
-      <w:r>
-        <w:t>Daten</w:t>
+      <w:r>
+        <w:t xml:space="preserve"> Daten</w:t>
       </w:r>
       <w:r>
         <w:t>auschnitt</w:t>
       </w:r>
-      <w:proofErr w:type="spellEnd"/>
     </w:p>
     <w:p>
       <w:pPr>
@@ -1232,31 +1098,7 @@
           <w:szCs w:val="22"/>
           <w:lang w:val="de-CH"/>
         </w:rPr>
-        <w:t xml:space="preserve"> Bilder in denen </w:t>
-      </w:r>
-      <w:proofErr w:type="spellStart"/>
-      <w:r>
-        <w:rPr>
-          <w:rFonts w:asciiTheme="minorHAnsi" w:hAnsiTheme="minorHAnsi" w:cstheme="minorHAnsi"/>
-          <w:i w:val="0"/>
-          <w:iCs w:val="0"/>
-          <w:sz w:val="22"/>
-          <w:szCs w:val="22"/>
-          <w:lang w:val="de-CH"/>
-        </w:rPr>
-        <w:t>Entons</w:t>
-      </w:r>
-      <w:proofErr w:type="spellEnd"/>
-      <w:r>
-        <w:rPr>
-          <w:rFonts w:asciiTheme="minorHAnsi" w:hAnsiTheme="minorHAnsi" w:cstheme="minorHAnsi"/>
-          <w:i w:val="0"/>
-          <w:iCs w:val="0"/>
-          <w:sz w:val="22"/>
-          <w:szCs w:val="22"/>
-          <w:lang w:val="de-CH"/>
-        </w:rPr>
-        <w:t xml:space="preserve">, ein gelbes, beiges Enten </w:t>
+        <w:t xml:space="preserve"> Bilder in denen Entons, ein gelbes, beiges Enten </w:t>
       </w:r>
       <w:r>
         <w:rPr>
@@ -1278,55 +1120,7 @@
           <w:szCs w:val="22"/>
           <w:lang w:val="de-CH"/>
         </w:rPr>
-        <w:t xml:space="preserve">, vorhanden war. Ein Bild in dem </w:t>
-      </w:r>
-      <w:proofErr w:type="spellStart"/>
-      <w:r>
-        <w:rPr>
-          <w:rFonts w:asciiTheme="minorHAnsi" w:hAnsiTheme="minorHAnsi" w:cstheme="minorHAnsi"/>
-          <w:i w:val="0"/>
-          <w:iCs w:val="0"/>
-          <w:sz w:val="22"/>
-          <w:szCs w:val="22"/>
-          <w:lang w:val="de-CH"/>
-        </w:rPr>
-        <w:t>Entons</w:t>
-      </w:r>
-      <w:proofErr w:type="spellEnd"/>
-      <w:r>
-        <w:rPr>
-          <w:rFonts w:asciiTheme="minorHAnsi" w:hAnsiTheme="minorHAnsi" w:cstheme="minorHAnsi"/>
-          <w:i w:val="0"/>
-          <w:iCs w:val="0"/>
-          <w:sz w:val="22"/>
-          <w:szCs w:val="22"/>
-          <w:lang w:val="de-CH"/>
-        </w:rPr>
-        <w:t xml:space="preserve"> sich in freier Natur befanden und ein anderes Bild, welches als Hintergrundbild diente. Wie ich bei der Segmentierung schon vermutet hatte, war das Segmentieren von Wilden </w:t>
-      </w:r>
-      <w:proofErr w:type="spellStart"/>
-      <w:r>
-        <w:rPr>
-          <w:rFonts w:asciiTheme="minorHAnsi" w:hAnsiTheme="minorHAnsi" w:cstheme="minorHAnsi"/>
-          <w:i w:val="0"/>
-          <w:iCs w:val="0"/>
-          <w:sz w:val="22"/>
-          <w:szCs w:val="22"/>
-          <w:lang w:val="de-CH"/>
-        </w:rPr>
-        <w:t>Entons</w:t>
-      </w:r>
-      <w:proofErr w:type="spellEnd"/>
-      <w:r>
-        <w:rPr>
-          <w:rFonts w:asciiTheme="minorHAnsi" w:hAnsiTheme="minorHAnsi" w:cstheme="minorHAnsi"/>
-          <w:i w:val="0"/>
-          <w:iCs w:val="0"/>
-          <w:sz w:val="22"/>
-          <w:szCs w:val="22"/>
-          <w:lang w:val="de-CH"/>
-        </w:rPr>
-        <w:t>, sowie die Bearbeitung der Segmentierungsmaske sehr schwierig. Der Hintergrundfelsen im Bild mit einer ähnlichen Farbe des</w:t>
+        <w:t>, vorhanden war. Ein Bild in dem Entons sich in freier Natur befanden und ein anderes Bild, welches als Hintergrundbild diente. Wie ich bei der Segmentierung schon vermutet hatte, war das Segmentieren von Wilden Entons, sowie die Bearbeitung der Segmentierungsmaske sehr schwierig. Der Hintergrundfelsen im Bild mit einer ähnlichen Farbe des</w:t>
       </w:r>
       <w:r>
         <w:rPr>
@@ -1348,31 +1142,7 @@
           <w:szCs w:val="22"/>
           <w:lang w:val="de-CH"/>
         </w:rPr>
-        <w:t xml:space="preserve"> </w:t>
-      </w:r>
-      <w:proofErr w:type="spellStart"/>
-      <w:r>
-        <w:rPr>
-          <w:rFonts w:asciiTheme="minorHAnsi" w:hAnsiTheme="minorHAnsi" w:cstheme="minorHAnsi"/>
-          <w:i w:val="0"/>
-          <w:iCs w:val="0"/>
-          <w:sz w:val="22"/>
-          <w:szCs w:val="22"/>
-          <w:lang w:val="de-CH"/>
-        </w:rPr>
-        <w:t>Entons</w:t>
-      </w:r>
-      <w:proofErr w:type="spellEnd"/>
-      <w:r>
-        <w:rPr>
-          <w:rFonts w:asciiTheme="minorHAnsi" w:hAnsiTheme="minorHAnsi" w:cstheme="minorHAnsi"/>
-          <w:i w:val="0"/>
-          <w:iCs w:val="0"/>
-          <w:sz w:val="22"/>
-          <w:szCs w:val="22"/>
-          <w:lang w:val="de-CH"/>
-        </w:rPr>
-        <w:t xml:space="preserve"> wurde dabei </w:t>
+        <w:t xml:space="preserve"> Entons wurde dabei </w:t>
       </w:r>
       <w:r>
         <w:rPr>
@@ -1553,21 +1323,8 @@
         <w:fldChar w:fldCharType="end"/>
       </w:r>
       <w:r>
-        <w:t xml:space="preserve"> </w:t>
-      </w:r>
-      <w:proofErr w:type="spellStart"/>
-      <w:r>
-        <w:t>Thresholding</w:t>
-      </w:r>
-      <w:proofErr w:type="spellEnd"/>
-      <w:r>
-        <w:t xml:space="preserve"> Segmentierung von Handy Hintergrund </w:t>
-      </w:r>
-      <w:proofErr w:type="spellStart"/>
-      <w:r>
-        <w:t>Entons</w:t>
-      </w:r>
-      <w:proofErr w:type="spellEnd"/>
+        <w:t xml:space="preserve"> Thresholding Segmentierung von Handy Hintergrund Entons</w:t>
+      </w:r>
     </w:p>
     <w:p>
       <w:pPr>
@@ -1659,21 +1416,8 @@
         <w:fldChar w:fldCharType="end"/>
       </w:r>
       <w:r>
-        <w:t xml:space="preserve"> </w:t>
-      </w:r>
-      <w:proofErr w:type="spellStart"/>
-      <w:r>
-        <w:t>Thresholding</w:t>
-      </w:r>
-      <w:proofErr w:type="spellEnd"/>
-      <w:r>
-        <w:t xml:space="preserve"> Segmentierung von wilden </w:t>
-      </w:r>
-      <w:proofErr w:type="spellStart"/>
-      <w:r>
-        <w:t>Entons</w:t>
-      </w:r>
-      <w:proofErr w:type="spellEnd"/>
+        <w:t xml:space="preserve"> Thresholding Segmentierung von wilden Entons</w:t>
+      </w:r>
     </w:p>
     <w:p>
       <w:pPr>
@@ -1710,31 +1454,7 @@
           <w:szCs w:val="22"/>
           <w:lang w:val="de-CH"/>
         </w:rPr>
-        <w:t xml:space="preserve"> eines </w:t>
-      </w:r>
-      <w:proofErr w:type="spellStart"/>
-      <w:r>
-        <w:rPr>
-          <w:rFonts w:asciiTheme="minorHAnsi" w:hAnsiTheme="minorHAnsi" w:cstheme="minorHAnsi"/>
-          <w:i w:val="0"/>
-          <w:iCs w:val="0"/>
-          <w:sz w:val="22"/>
-          <w:szCs w:val="22"/>
-          <w:lang w:val="de-CH"/>
-        </w:rPr>
-        <w:t>Entons</w:t>
-      </w:r>
-      <w:proofErr w:type="spellEnd"/>
-      <w:r>
-        <w:rPr>
-          <w:rFonts w:asciiTheme="minorHAnsi" w:hAnsiTheme="minorHAnsi" w:cstheme="minorHAnsi"/>
-          <w:i w:val="0"/>
-          <w:iCs w:val="0"/>
-          <w:sz w:val="22"/>
-          <w:szCs w:val="22"/>
-          <w:lang w:val="de-CH"/>
-        </w:rPr>
-        <w:t xml:space="preserve"> zu erstellen </w:t>
+        <w:t xml:space="preserve"> eines Entons zu erstellen </w:t>
       </w:r>
       <w:r>
         <w:rPr>
@@ -1778,55 +1498,7 @@
           <w:szCs w:val="22"/>
           <w:lang w:val="de-CH"/>
         </w:rPr>
-        <w:t xml:space="preserve"> musste ich die Segmentierungsmaske mittels Erosion bearbeiten und dann anschliessend </w:t>
-      </w:r>
-      <w:proofErr w:type="spellStart"/>
-      <w:r>
-        <w:rPr>
-          <w:rFonts w:asciiTheme="minorHAnsi" w:hAnsiTheme="minorHAnsi" w:cstheme="minorHAnsi"/>
-          <w:i w:val="0"/>
-          <w:iCs w:val="0"/>
-          <w:sz w:val="22"/>
-          <w:szCs w:val="22"/>
-          <w:lang w:val="de-CH"/>
-        </w:rPr>
-        <w:t>skeletonisieren</w:t>
-      </w:r>
-      <w:proofErr w:type="spellEnd"/>
-      <w:r>
-        <w:rPr>
-          <w:rFonts w:asciiTheme="minorHAnsi" w:hAnsiTheme="minorHAnsi" w:cstheme="minorHAnsi"/>
-          <w:i w:val="0"/>
-          <w:iCs w:val="0"/>
-          <w:sz w:val="22"/>
-          <w:szCs w:val="22"/>
-          <w:lang w:val="de-CH"/>
-        </w:rPr>
-        <w:t xml:space="preserve">. Man könnte wirklich meinen, die «Hauptknochen» von einem </w:t>
-      </w:r>
-      <w:proofErr w:type="spellStart"/>
-      <w:r>
-        <w:rPr>
-          <w:rFonts w:asciiTheme="minorHAnsi" w:hAnsiTheme="minorHAnsi" w:cstheme="minorHAnsi"/>
-          <w:i w:val="0"/>
-          <w:iCs w:val="0"/>
-          <w:sz w:val="22"/>
-          <w:szCs w:val="22"/>
-          <w:lang w:val="de-CH"/>
-        </w:rPr>
-        <w:t>Enton</w:t>
-      </w:r>
-      <w:proofErr w:type="spellEnd"/>
-      <w:r>
-        <w:rPr>
-          <w:rFonts w:asciiTheme="minorHAnsi" w:hAnsiTheme="minorHAnsi" w:cstheme="minorHAnsi"/>
-          <w:i w:val="0"/>
-          <w:iCs w:val="0"/>
-          <w:sz w:val="22"/>
-          <w:szCs w:val="22"/>
-          <w:lang w:val="de-CH"/>
-        </w:rPr>
-        <w:t xml:space="preserve"> wurden gut abgebildet.</w:t>
+        <w:t xml:space="preserve"> musste ich die Segmentierungsmaske mittels Erosion bearbeiten und dann anschliessend skeletonisieren. Man könnte wirklich meinen, die «Hauptknochen» von einem Enton wurden gut abgebildet.</w:t>
       </w:r>
     </w:p>
     <w:p>
@@ -1920,13 +1592,8 @@
         <w:fldChar w:fldCharType="end"/>
       </w:r>
       <w:r>
-        <w:t xml:space="preserve"> Skeleton eines </w:t>
-      </w:r>
-      <w:proofErr w:type="spellStart"/>
-      <w:r>
-        <w:t>Enton</w:t>
-      </w:r>
-      <w:proofErr w:type="spellEnd"/>
+        <w:t xml:space="preserve"> Skeleton eines Enton</w:t>
+      </w:r>
     </w:p>
     <w:p>
       <w:pPr>
@@ -1983,31 +1650,7 @@
           <w:szCs w:val="22"/>
           <w:lang w:val="de-CH"/>
         </w:rPr>
-        <w:t xml:space="preserve">In diesem Abschnitt habe ich eigene Bilder von 3D-Druckfiguren verwendet und mithilfe der Algorithmen SIFT und BRISK ein </w:t>
-      </w:r>
-      <w:proofErr w:type="spellStart"/>
-      <w:r>
-        <w:rPr>
-          <w:rFonts w:asciiTheme="minorHAnsi" w:hAnsiTheme="minorHAnsi" w:cstheme="minorHAnsi"/>
-          <w:i w:val="0"/>
-          <w:iCs w:val="0"/>
-          <w:sz w:val="22"/>
-          <w:szCs w:val="22"/>
-          <w:lang w:val="de-CH"/>
-        </w:rPr>
-        <w:t>Keypoint-Matching</w:t>
-      </w:r>
-      <w:proofErr w:type="spellEnd"/>
-      <w:r>
-        <w:rPr>
-          <w:rFonts w:asciiTheme="minorHAnsi" w:hAnsiTheme="minorHAnsi" w:cstheme="minorHAnsi"/>
-          <w:i w:val="0"/>
-          <w:iCs w:val="0"/>
-          <w:sz w:val="22"/>
-          <w:szCs w:val="22"/>
-          <w:lang w:val="de-CH"/>
-        </w:rPr>
-        <w:t xml:space="preserve"> durchgeführt. Dabei ist mir aufgefallen, dass SIFT nicht optimal funktioniert hat. Meine Vermutung ist, dass der Hintergrund oder die Muster auf dem Putz den Algorithmus gestört haben könnten. Die Matches, die SIFT erzeugt hat, erscheinen eher zufällig und wenig zuverlässig.</w:t>
+        <w:t>In diesem Abschnitt habe ich eigene Bilder von 3D-Druckfiguren verwendet und mithilfe der Algorithmen SIFT und BRISK ein Keypoint-Matching durchgeführt. Dabei ist mir aufgefallen, dass SIFT nicht optimal funktioniert hat. Meine Vermutung ist, dass der Hintergrund oder die Muster auf dem Putz den Algorithmus gestört haben könnten. Die Matches, die SIFT erzeugt hat, erscheinen eher zufällig und wenig zuverlässig.</w:t>
       </w:r>
       <w:r>
         <w:rPr>
@@ -2045,31 +1688,7 @@
           <w:szCs w:val="22"/>
           <w:lang w:val="de-CH"/>
         </w:rPr>
-        <w:t xml:space="preserve">Im Gegensatz dazu hat der BRISK-Algorithmus zu meiner Überraschung ein gutes </w:t>
-      </w:r>
-      <w:proofErr w:type="spellStart"/>
-      <w:r>
-        <w:rPr>
-          <w:rFonts w:asciiTheme="minorHAnsi" w:hAnsiTheme="minorHAnsi" w:cstheme="minorHAnsi"/>
-          <w:i w:val="0"/>
-          <w:iCs w:val="0"/>
-          <w:sz w:val="22"/>
-          <w:szCs w:val="22"/>
-          <w:lang w:val="de-CH"/>
-        </w:rPr>
-        <w:t>Matching</w:t>
-      </w:r>
-      <w:proofErr w:type="spellEnd"/>
-      <w:r>
-        <w:rPr>
-          <w:rFonts w:asciiTheme="minorHAnsi" w:hAnsiTheme="minorHAnsi" w:cstheme="minorHAnsi"/>
-          <w:i w:val="0"/>
-          <w:iCs w:val="0"/>
-          <w:sz w:val="22"/>
-          <w:szCs w:val="22"/>
-          <w:lang w:val="de-CH"/>
-        </w:rPr>
-        <w:t xml:space="preserve"> auch nicht nur auf den Figuren, sondern auch auf dem Putz erzielt. Als eine Art Experiment habe ich einer der 3D-Druckfiguren eine Brille hinzugefügt, um zu sehen, wie sich die Matches verändern, wenn nicht nur das Bild </w:t>
+        <w:t xml:space="preserve">Im Gegensatz dazu hat der BRISK-Algorithmus zu meiner Überraschung ein gutes Matching auch nicht nur auf den Figuren, sondern auch auf dem Putz erzielt. Als eine Art Experiment habe ich einer der 3D-Druckfiguren eine Brille hinzugefügt, um zu sehen, wie sich die Matches verändern, wenn nicht nur das Bild </w:t>
       </w:r>
       <w:r>
         <w:rPr>
@@ -2091,31 +1710,7 @@
           <w:szCs w:val="22"/>
           <w:lang w:val="de-CH"/>
         </w:rPr>
-        <w:t xml:space="preserve">geschnitten wird, sondern auch neue Objekte hinzukommen. Die Key-Points </w:t>
-      </w:r>
-      <w:proofErr w:type="spellStart"/>
-      <w:r>
-        <w:rPr>
-          <w:rFonts w:asciiTheme="minorHAnsi" w:hAnsiTheme="minorHAnsi" w:cstheme="minorHAnsi"/>
-          <w:i w:val="0"/>
-          <w:iCs w:val="0"/>
-          <w:sz w:val="22"/>
-          <w:szCs w:val="22"/>
-          <w:lang w:val="de-CH"/>
-        </w:rPr>
-        <w:t>Matching</w:t>
-      </w:r>
-      <w:proofErr w:type="spellEnd"/>
-      <w:r>
-        <w:rPr>
-          <w:rFonts w:asciiTheme="minorHAnsi" w:hAnsiTheme="minorHAnsi" w:cstheme="minorHAnsi"/>
-          <w:i w:val="0"/>
-          <w:iCs w:val="0"/>
-          <w:sz w:val="22"/>
-          <w:szCs w:val="22"/>
-          <w:lang w:val="de-CH"/>
-        </w:rPr>
-        <w:t xml:space="preserve"> von BRISK schneiden deutlich besser ab als SIFT. </w:t>
+        <w:t xml:space="preserve">geschnitten wird, sondern auch neue Objekte hinzukommen. Die Key-Points Matching von BRISK schneiden deutlich besser ab als SIFT. </w:t>
       </w:r>
     </w:p>
     <w:p>
@@ -2287,16 +1882,8 @@
         <w:rPr>
           <w:lang w:val="de-CH"/>
         </w:rPr>
-        <w:t xml:space="preserve"> BRISK Key-Point </w:t>
-      </w:r>
-      <w:proofErr w:type="spellStart"/>
-      <w:r>
-        <w:rPr>
-          <w:lang w:val="de-CH"/>
-        </w:rPr>
-        <w:t>Matching</w:t>
-      </w:r>
-      <w:proofErr w:type="spellEnd"/>
+        <w:t xml:space="preserve"> BRISK Key-Point Matching</w:t>
+      </w:r>
       <w:r>
         <w:rPr>
           <w:lang w:val="de-CH"/>
@@ -2600,7 +2187,6 @@
         </w:rPr>
         <w:t>¨</w:t>
       </w:r>
-      <w:proofErr w:type="spellStart"/>
       <w:r>
         <w:rPr>
           <w:rFonts w:asciiTheme="minorHAnsi" w:hAnsiTheme="minorHAnsi" w:cstheme="minorHAnsi"/>
@@ -2631,7 +2217,6 @@
         </w:rPr>
         <w:t>ges</w:t>
       </w:r>
-      <w:proofErr w:type="spellEnd"/>
       <w:r>
         <w:rPr>
           <w:rFonts w:asciiTheme="minorHAnsi" w:hAnsiTheme="minorHAnsi" w:cstheme="minorHAnsi"/>
@@ -2680,7 +2265,6 @@
         </w:rPr>
         <w:t xml:space="preserve"> </w:t>
       </w:r>
-      <w:proofErr w:type="spellStart"/>
       <w:r>
         <w:rPr>
           <w:rFonts w:asciiTheme="minorHAnsi" w:hAnsiTheme="minorHAnsi" w:cstheme="minorHAnsi"/>
@@ -2701,7 +2285,6 @@
         </w:rPr>
         <w:t>u</w:t>
       </w:r>
-      <w:proofErr w:type="spellEnd"/>
       <w:r>
         <w:rPr>
           <w:rFonts w:asciiTheme="minorHAnsi" w:hAnsiTheme="minorHAnsi" w:cstheme="minorHAnsi"/>
@@ -3052,7 +2635,6 @@
         </w:rPr>
         <w:t>¨</w:t>
       </w:r>
-      <w:proofErr w:type="spellStart"/>
       <w:r>
         <w:rPr>
           <w:rFonts w:asciiTheme="minorHAnsi" w:hAnsiTheme="minorHAnsi" w:cstheme="minorHAnsi"/>
@@ -3063,7 +2645,6 @@
         </w:rPr>
         <w:t>ost</w:t>
       </w:r>
-      <w:proofErr w:type="spellEnd"/>
       <w:r>
         <w:rPr>
           <w:rFonts w:asciiTheme="minorHAnsi" w:hAnsiTheme="minorHAnsi" w:cstheme="minorHAnsi"/>
@@ -3589,7 +3170,6 @@
         </w:rPr>
         <w:t>¨</w:t>
       </w:r>
-      <w:proofErr w:type="spellStart"/>
       <w:r>
         <w:rPr>
           <w:rFonts w:asciiTheme="minorHAnsi" w:hAnsiTheme="minorHAnsi" w:cstheme="minorHAnsi"/>
@@ -3598,18 +3178,7 @@
           <w:w w:val="96"/>
           <w:position w:val="1"/>
         </w:rPr>
-        <w:t>orter</w:t>
-      </w:r>
-      <w:proofErr w:type="spellEnd"/>
-      <w:r>
-        <w:rPr>
-          <w:rFonts w:asciiTheme="minorHAnsi" w:hAnsiTheme="minorHAnsi" w:cstheme="minorHAnsi"/>
-          <w:color w:val="0000FF"/>
-          <w:spacing w:val="4"/>
-          <w:w w:val="96"/>
-          <w:position w:val="1"/>
-        </w:rPr>
-        <w:t>.</w:t>
+        <w:t>orter.</w:t>
       </w:r>
     </w:p>
     <w:p>
@@ -3669,55 +3238,7 @@
           <w:szCs w:val="22"/>
           <w:lang w:val="de-CH"/>
         </w:rPr>
-        <w:t xml:space="preserve">Bei den Segmentierungsaufgaben mittels </w:t>
-      </w:r>
-      <w:proofErr w:type="spellStart"/>
-      <w:r>
-        <w:rPr>
-          <w:rFonts w:asciiTheme="minorHAnsi" w:hAnsiTheme="minorHAnsi" w:cstheme="minorHAnsi"/>
-          <w:i w:val="0"/>
-          <w:iCs w:val="0"/>
-          <w:sz w:val="22"/>
-          <w:szCs w:val="22"/>
-          <w:lang w:val="de-CH"/>
-        </w:rPr>
-        <w:t>Thresholding</w:t>
-      </w:r>
-      <w:proofErr w:type="spellEnd"/>
-      <w:r>
-        <w:rPr>
-          <w:rFonts w:asciiTheme="minorHAnsi" w:hAnsiTheme="minorHAnsi" w:cstheme="minorHAnsi"/>
-          <w:i w:val="0"/>
-          <w:iCs w:val="0"/>
-          <w:sz w:val="22"/>
-          <w:szCs w:val="22"/>
-          <w:lang w:val="de-CH"/>
-        </w:rPr>
-        <w:t xml:space="preserve"> hatte zwei Bilder, ein </w:t>
-      </w:r>
-      <w:proofErr w:type="gramStart"/>
-      <w:r>
-        <w:rPr>
-          <w:rFonts w:asciiTheme="minorHAnsi" w:hAnsiTheme="minorHAnsi" w:cstheme="minorHAnsi"/>
-          <w:i w:val="0"/>
-          <w:iCs w:val="0"/>
-          <w:sz w:val="22"/>
-          <w:szCs w:val="22"/>
-          <w:lang w:val="de-CH"/>
-        </w:rPr>
-        <w:t>einfaches</w:t>
-      </w:r>
-      <w:proofErr w:type="gramEnd"/>
-      <w:r>
-        <w:rPr>
-          <w:rFonts w:asciiTheme="minorHAnsi" w:hAnsiTheme="minorHAnsi" w:cstheme="minorHAnsi"/>
-          <w:i w:val="0"/>
-          <w:iCs w:val="0"/>
-          <w:sz w:val="22"/>
-          <w:szCs w:val="22"/>
-          <w:lang w:val="de-CH"/>
-        </w:rPr>
-        <w:t xml:space="preserve"> und ein komplexes. Das einfache Bild konnte gut </w:t>
+        <w:t xml:space="preserve">Bei den Segmentierungsaufgaben mittels Thresholding hatte zwei Bilder, ein einfaches und ein komplexes. Das einfache Bild konnte gut </w:t>
       </w:r>
       <w:r>
         <w:rPr>
@@ -3739,127 +3260,7 @@
           <w:szCs w:val="22"/>
           <w:lang w:val="de-CH"/>
         </w:rPr>
-        <w:t xml:space="preserve"> werden, wobei hingegen das zweite zu komplex war für das </w:t>
-      </w:r>
-      <w:proofErr w:type="spellStart"/>
-      <w:r>
-        <w:rPr>
-          <w:rFonts w:asciiTheme="minorHAnsi" w:hAnsiTheme="minorHAnsi" w:cstheme="minorHAnsi"/>
-          <w:i w:val="0"/>
-          <w:iCs w:val="0"/>
-          <w:sz w:val="22"/>
-          <w:szCs w:val="22"/>
-          <w:lang w:val="de-CH"/>
-        </w:rPr>
-        <w:t>Thresholding</w:t>
-      </w:r>
-      <w:proofErr w:type="spellEnd"/>
-      <w:r>
-        <w:rPr>
-          <w:rFonts w:asciiTheme="minorHAnsi" w:hAnsiTheme="minorHAnsi" w:cstheme="minorHAnsi"/>
-          <w:i w:val="0"/>
-          <w:iCs w:val="0"/>
-          <w:sz w:val="22"/>
-          <w:szCs w:val="22"/>
-          <w:lang w:val="de-CH"/>
-        </w:rPr>
-        <w:t xml:space="preserve">. Ich habe das </w:t>
-      </w:r>
-      <w:proofErr w:type="spellStart"/>
-      <w:r>
-        <w:rPr>
-          <w:rFonts w:asciiTheme="minorHAnsi" w:hAnsiTheme="minorHAnsi" w:cstheme="minorHAnsi"/>
-          <w:i w:val="0"/>
-          <w:iCs w:val="0"/>
-          <w:sz w:val="22"/>
-          <w:szCs w:val="22"/>
-          <w:lang w:val="de-CH"/>
-        </w:rPr>
-        <w:t>Thresholding</w:t>
-      </w:r>
-      <w:proofErr w:type="spellEnd"/>
-      <w:r>
-        <w:rPr>
-          <w:rFonts w:asciiTheme="minorHAnsi" w:hAnsiTheme="minorHAnsi" w:cstheme="minorHAnsi"/>
-          <w:i w:val="0"/>
-          <w:iCs w:val="0"/>
-          <w:sz w:val="22"/>
-          <w:szCs w:val="22"/>
-          <w:lang w:val="de-CH"/>
-        </w:rPr>
-        <w:t xml:space="preserve"> jeweils verfeinert, indem ich Manuell mir die Bilder angeschaut habe, die ich jeweils exportiert habe. Hier hätte man eventuell auf die </w:t>
-      </w:r>
-      <w:proofErr w:type="spellStart"/>
-      <w:r>
-        <w:rPr>
-          <w:rFonts w:asciiTheme="minorHAnsi" w:hAnsiTheme="minorHAnsi" w:cstheme="minorHAnsi"/>
-          <w:i w:val="0"/>
-          <w:iCs w:val="0"/>
-          <w:sz w:val="22"/>
-          <w:szCs w:val="22"/>
-          <w:lang w:val="de-CH"/>
-        </w:rPr>
-        <w:t>Skimage</w:t>
-      </w:r>
-      <w:proofErr w:type="spellEnd"/>
-      <w:r>
-        <w:rPr>
-          <w:rFonts w:asciiTheme="minorHAnsi" w:hAnsiTheme="minorHAnsi" w:cstheme="minorHAnsi"/>
-          <w:i w:val="0"/>
-          <w:iCs w:val="0"/>
-          <w:sz w:val="22"/>
-          <w:szCs w:val="22"/>
-          <w:lang w:val="de-CH"/>
-        </w:rPr>
-        <w:t xml:space="preserve"> Library zurückgreifen können, welche gegebenenfalls dies für einen macht. Bei der Erosion und Dilation habe entsprechend für die komplexe Segmentierungsmaske viel Zeit verloren. Man hätte hier andere Erosion und Dilationsmatrizen verwenden können, um die Segmentierungsmaske zu verfeinern. Das </w:t>
-      </w:r>
-      <w:proofErr w:type="spellStart"/>
-      <w:r>
-        <w:rPr>
-          <w:rFonts w:asciiTheme="minorHAnsi" w:hAnsiTheme="minorHAnsi" w:cstheme="minorHAnsi"/>
-          <w:i w:val="0"/>
-          <w:iCs w:val="0"/>
-          <w:sz w:val="22"/>
-          <w:szCs w:val="22"/>
-          <w:lang w:val="de-CH"/>
-        </w:rPr>
-        <w:t>Skeletonisieren</w:t>
-      </w:r>
-      <w:proofErr w:type="spellEnd"/>
-      <w:r>
-        <w:rPr>
-          <w:rFonts w:asciiTheme="minorHAnsi" w:hAnsiTheme="minorHAnsi" w:cstheme="minorHAnsi"/>
-          <w:i w:val="0"/>
-          <w:iCs w:val="0"/>
-          <w:sz w:val="22"/>
-          <w:szCs w:val="22"/>
-          <w:lang w:val="de-CH"/>
-        </w:rPr>
-        <w:t xml:space="preserve"> eines </w:t>
-      </w:r>
-      <w:proofErr w:type="spellStart"/>
-      <w:r>
-        <w:rPr>
-          <w:rFonts w:asciiTheme="minorHAnsi" w:hAnsiTheme="minorHAnsi" w:cstheme="minorHAnsi"/>
-          <w:i w:val="0"/>
-          <w:iCs w:val="0"/>
-          <w:sz w:val="22"/>
-          <w:szCs w:val="22"/>
-          <w:lang w:val="de-CH"/>
-        </w:rPr>
-        <w:t>Enton</w:t>
-      </w:r>
-      <w:proofErr w:type="spellEnd"/>
-      <w:r>
-        <w:rPr>
-          <w:rFonts w:asciiTheme="minorHAnsi" w:hAnsiTheme="minorHAnsi" w:cstheme="minorHAnsi"/>
-          <w:i w:val="0"/>
-          <w:iCs w:val="0"/>
-          <w:sz w:val="22"/>
-          <w:szCs w:val="22"/>
-          <w:lang w:val="de-CH"/>
-        </w:rPr>
-        <w:t xml:space="preserve"> hat wiederum sehr gut </w:t>
+        <w:t xml:space="preserve"> werden, wobei hingegen das zweite zu komplex war für das Thresholding. Ich habe das Thresholding jeweils verfeinert, indem ich Manuell mir die Bilder angeschaut habe, die ich jeweils exportiert habe. Hier hätte man eventuell auf die Skimage Library zurückgreifen können, welche gegebenenfalls dies für einen macht. Bei der Erosion und Dilation habe entsprechend für die komplexe Segmentierungsmaske viel Zeit verloren. Man hätte hier andere Erosion und Dilationsmatrizen verwenden können, um die Segmentierungsmaske zu verfeinern. Das Skeletonisieren eines Enton hat wiederum sehr gut </w:t>
       </w:r>
       <w:r>
         <w:rPr>
@@ -3894,53 +3295,16 @@
         </w:rPr>
         <w:t xml:space="preserve">das </w:t>
       </w:r>
-      <w:proofErr w:type="spellStart"/>
-      <w:r>
-        <w:rPr>
-          <w:rFonts w:asciiTheme="minorHAnsi" w:hAnsiTheme="minorHAnsi" w:cstheme="minorHAnsi"/>
-          <w:i w:val="0"/>
-          <w:iCs w:val="0"/>
-          <w:sz w:val="22"/>
-          <w:szCs w:val="22"/>
-          <w:lang w:val="de-CH"/>
-        </w:rPr>
-        <w:t>Skeletonisieren</w:t>
-      </w:r>
-      <w:proofErr w:type="spellEnd"/>
-      <w:r>
-        <w:rPr>
-          <w:rFonts w:asciiTheme="minorHAnsi" w:hAnsiTheme="minorHAnsi" w:cstheme="minorHAnsi"/>
-          <w:i w:val="0"/>
-          <w:iCs w:val="0"/>
-          <w:sz w:val="22"/>
-          <w:szCs w:val="22"/>
-          <w:lang w:val="de-CH"/>
-        </w:rPr>
-        <w:t xml:space="preserve"> wie eine U-Bahn Netzwerk Karte aus, konnte aber durch Erosion einfach behoben werden. Beim BRISK Algorithmus hätte ich es mir Anfangs der Challenge nie vorstellen können, dass ein Key-Point </w:t>
-      </w:r>
-      <w:proofErr w:type="spellStart"/>
-      <w:r>
-        <w:rPr>
-          <w:rFonts w:asciiTheme="minorHAnsi" w:hAnsiTheme="minorHAnsi" w:cstheme="minorHAnsi"/>
-          <w:i w:val="0"/>
-          <w:iCs w:val="0"/>
-          <w:sz w:val="22"/>
-          <w:szCs w:val="22"/>
-          <w:lang w:val="de-CH"/>
-        </w:rPr>
-        <w:t>Matching</w:t>
-      </w:r>
-      <w:proofErr w:type="spellEnd"/>
-      <w:r>
-        <w:rPr>
-          <w:rFonts w:asciiTheme="minorHAnsi" w:hAnsiTheme="minorHAnsi" w:cstheme="minorHAnsi"/>
-          <w:i w:val="0"/>
-          <w:iCs w:val="0"/>
-          <w:sz w:val="22"/>
-          <w:szCs w:val="22"/>
-          <w:lang w:val="de-CH"/>
-        </w:rPr>
-        <w:t xml:space="preserve"> vom Hintergrund bzw. vom Putz</w:t>
+      <w:r>
+        <w:rPr>
+          <w:rFonts w:asciiTheme="minorHAnsi" w:hAnsiTheme="minorHAnsi" w:cstheme="minorHAnsi"/>
+          <w:i w:val="0"/>
+          <w:iCs w:val="0"/>
+          <w:sz w:val="22"/>
+          <w:szCs w:val="22"/>
+          <w:lang w:val="de-CH"/>
+        </w:rPr>
+        <w:t>Skeletonisieren wie eine U-Bahn Netzwerk Karte aus, konnte aber durch Erosion einfach behoben werden. Beim BRISK Algorithmus hätte ich es mir Anfangs der Challenge nie vorstellen können, dass ein Key-Point Matching vom Hintergrund bzw. vom Putz</w:t>
       </w:r>
       <w:r>
         <w:rPr>
@@ -4006,31 +3370,7 @@
           <w:szCs w:val="22"/>
           <w:lang w:val="de-CH"/>
         </w:rPr>
-        <w:t xml:space="preserve">die ich in geschrieben habe, werde ich in Zukunft auch für weitere Projekte oder Challenges nutzen können, wie </w:t>
-      </w:r>
-      <w:proofErr w:type="spellStart"/>
-      <w:r>
-        <w:rPr>
-          <w:rFonts w:asciiTheme="minorHAnsi" w:hAnsiTheme="minorHAnsi" w:cstheme="minorHAnsi"/>
-          <w:i w:val="0"/>
-          <w:iCs w:val="0"/>
-          <w:sz w:val="22"/>
-          <w:szCs w:val="22"/>
-          <w:lang w:val="de-CH"/>
-        </w:rPr>
-        <w:t>bsp.</w:t>
-      </w:r>
-      <w:proofErr w:type="spellEnd"/>
-      <w:r>
-        <w:rPr>
-          <w:rFonts w:asciiTheme="minorHAnsi" w:hAnsiTheme="minorHAnsi" w:cstheme="minorHAnsi"/>
-          <w:i w:val="0"/>
-          <w:iCs w:val="0"/>
-          <w:sz w:val="22"/>
-          <w:szCs w:val="22"/>
-          <w:lang w:val="de-CH"/>
-        </w:rPr>
-        <w:t xml:space="preserve"> die Funktionen, die Bilder als Ausgabewerte haben. </w:t>
+        <w:t xml:space="preserve">die ich in geschrieben habe, werde ich in Zukunft auch für weitere Projekte oder Challenges nutzen können, wie bsp. die Funktionen, die Bilder als Ausgabewerte haben. </w:t>
       </w:r>
     </w:p>
     <w:p>
@@ -4104,37 +3444,8 @@
           <w:sz w:val="22"/>
           <w:szCs w:val="22"/>
         </w:rPr>
-        <w:t xml:space="preserve">TASK: Reflektiert </w:t>
-      </w:r>
-      <w:proofErr w:type="spellStart"/>
-      <w:r>
-        <w:rPr>
-          <w:rFonts w:asciiTheme="minorHAnsi" w:hAnsiTheme="minorHAnsi" w:cstheme="minorHAnsi"/>
-          <w:i w:val="0"/>
-          <w:iCs w:val="0"/>
-          <w:color w:val="0000FF"/>
-          <w:w w:val="90"/>
-          <w:position w:val="1"/>
-          <w:sz w:val="22"/>
-          <w:szCs w:val="22"/>
-        </w:rPr>
-        <w:t>abschliessend</w:t>
-      </w:r>
-      <w:proofErr w:type="spellEnd"/>
-      <w:r>
-        <w:rPr>
-          <w:rFonts w:asciiTheme="minorHAnsi" w:hAnsiTheme="minorHAnsi" w:cstheme="minorHAnsi"/>
-          <w:i w:val="0"/>
-          <w:iCs w:val="0"/>
-          <w:color w:val="0000FF"/>
-          <w:w w:val="90"/>
-          <w:position w:val="1"/>
-          <w:sz w:val="22"/>
-          <w:szCs w:val="22"/>
-        </w:rPr>
-        <w:t xml:space="preserve">. Was ist in dieser Mini-Challenge gut gelaufen? Was </w:t>
-      </w:r>
-      <w:proofErr w:type="spellStart"/>
+        <w:t xml:space="preserve">TASK: Reflektiert abschliessend. Was ist in dieser Mini-Challenge gut gelaufen? Was </w:t>
+      </w:r>
       <w:r>
         <w:rPr>
           <w:rFonts w:asciiTheme="minorHAnsi" w:hAnsiTheme="minorHAnsi" w:cstheme="minorHAnsi"/>
@@ -4163,7 +3474,6 @@
         </w:rPr>
         <w:t>u</w:t>
       </w:r>
-      <w:proofErr w:type="spellEnd"/>
       <w:r>
         <w:rPr>
           <w:rFonts w:asciiTheme="minorHAnsi" w:hAnsiTheme="minorHAnsi" w:cstheme="minorHAnsi"/>
@@ -4177,7 +3487,6 @@
         </w:rPr>
         <w:t>¨</w:t>
       </w:r>
-      <w:proofErr w:type="spellStart"/>
       <w:r>
         <w:rPr>
           <w:rFonts w:asciiTheme="minorHAnsi" w:hAnsiTheme="minorHAnsi" w:cstheme="minorHAnsi"/>
@@ -4206,7 +3515,6 @@
         </w:rPr>
         <w:t>dest</w:t>
       </w:r>
-      <w:proofErr w:type="spellEnd"/>
       <w:r>
         <w:rPr>
           <w:rFonts w:asciiTheme="minorHAnsi" w:hAnsiTheme="minorHAnsi" w:cstheme="minorHAnsi"/>
@@ -4274,7 +3582,6 @@
         </w:rPr>
         <w:t>¨</w:t>
       </w:r>
-      <w:proofErr w:type="spellStart"/>
       <w:r>
         <w:rPr>
           <w:rFonts w:asciiTheme="minorHAnsi" w:hAnsiTheme="minorHAnsi" w:cstheme="minorHAnsi"/>
@@ -4289,7 +3596,6 @@
         </w:rPr>
         <w:t>achste</w:t>
       </w:r>
-      <w:proofErr w:type="spellEnd"/>
       <w:r>
         <w:rPr>
           <w:rFonts w:asciiTheme="minorHAnsi" w:hAnsiTheme="minorHAnsi" w:cstheme="minorHAnsi"/>
@@ -4317,7 +3623,6 @@
         </w:rPr>
         <w:t xml:space="preserve">Mal anders machen? Was </w:t>
       </w:r>
-      <w:proofErr w:type="spellStart"/>
       <w:r>
         <w:rPr>
           <w:rFonts w:asciiTheme="minorHAnsi" w:hAnsiTheme="minorHAnsi" w:cstheme="minorHAnsi"/>
@@ -4346,7 +3651,6 @@
         </w:rPr>
         <w:t>u</w:t>
       </w:r>
-      <w:proofErr w:type="spellEnd"/>
       <w:r>
         <w:rPr>
           <w:rFonts w:asciiTheme="minorHAnsi" w:hAnsiTheme="minorHAnsi" w:cstheme="minorHAnsi"/>
@@ -4360,7 +3664,6 @@
         </w:rPr>
         <w:t>¨</w:t>
       </w:r>
-      <w:proofErr w:type="spellStart"/>
       <w:r>
         <w:rPr>
           <w:rFonts w:asciiTheme="minorHAnsi" w:hAnsiTheme="minorHAnsi" w:cstheme="minorHAnsi"/>
@@ -4389,7 +3692,6 @@
         </w:rPr>
         <w:t>dest</w:t>
       </w:r>
-      <w:proofErr w:type="spellEnd"/>
       <w:r>
         <w:rPr>
           <w:rFonts w:asciiTheme="minorHAnsi" w:hAnsiTheme="minorHAnsi" w:cstheme="minorHAnsi"/>
@@ -4512,7 +3814,6 @@
         </w:rPr>
         <w:t>¨</w:t>
       </w:r>
-      <w:proofErr w:type="spellStart"/>
       <w:r>
         <w:rPr>
           <w:rFonts w:asciiTheme="minorHAnsi" w:hAnsiTheme="minorHAnsi" w:cstheme="minorHAnsi"/>
@@ -4525,22 +3826,7 @@
           <w:sz w:val="22"/>
           <w:szCs w:val="22"/>
         </w:rPr>
-        <w:t>orter</w:t>
-      </w:r>
-      <w:proofErr w:type="spellEnd"/>
-      <w:r>
-        <w:rPr>
-          <w:rFonts w:asciiTheme="minorHAnsi" w:hAnsiTheme="minorHAnsi" w:cstheme="minorHAnsi"/>
-          <w:i w:val="0"/>
-          <w:iCs w:val="0"/>
-          <w:color w:val="0000FF"/>
-          <w:spacing w:val="10"/>
-          <w:w w:val="91"/>
-          <w:position w:val="1"/>
-          <w:sz w:val="22"/>
-          <w:szCs w:val="22"/>
-        </w:rPr>
-        <w:t>.</w:t>
+        <w:t>orter.</w:t>
       </w:r>
     </w:p>
     <w:p>
@@ -4589,90 +3875,18 @@
           <w:szCs w:val="22"/>
           <w:lang w:val="de-CH"/>
         </w:rPr>
-        <w:t xml:space="preserve"> gemacht, da ich mit meinen eigenen Daten arbeiten konnte, mit denen ich mehr vertraut war als bei Mini-Challenge 1. Bei der Segmentierung hätte ich die </w:t>
-      </w:r>
-      <w:proofErr w:type="spellStart"/>
-      <w:r>
-        <w:rPr>
-          <w:rFonts w:asciiTheme="minorHAnsi" w:hAnsiTheme="minorHAnsi" w:cstheme="minorHAnsi"/>
-          <w:i w:val="0"/>
-          <w:iCs w:val="0"/>
-          <w:sz w:val="22"/>
-          <w:szCs w:val="22"/>
-          <w:lang w:val="de-CH"/>
-        </w:rPr>
-        <w:t>Skimage</w:t>
-      </w:r>
-      <w:proofErr w:type="spellEnd"/>
-      <w:r>
-        <w:rPr>
-          <w:rFonts w:asciiTheme="minorHAnsi" w:hAnsiTheme="minorHAnsi" w:cstheme="minorHAnsi"/>
-          <w:i w:val="0"/>
-          <w:iCs w:val="0"/>
-          <w:sz w:val="22"/>
-          <w:szCs w:val="22"/>
-          <w:lang w:val="de-CH"/>
-        </w:rPr>
-        <w:t xml:space="preserve"> Library verwenden können, um die Wilden </w:t>
-      </w:r>
-      <w:proofErr w:type="spellStart"/>
-      <w:r>
-        <w:rPr>
-          <w:rFonts w:asciiTheme="minorHAnsi" w:hAnsiTheme="minorHAnsi" w:cstheme="minorHAnsi"/>
-          <w:i w:val="0"/>
-          <w:iCs w:val="0"/>
-          <w:sz w:val="22"/>
-          <w:szCs w:val="22"/>
-          <w:lang w:val="de-CH"/>
-        </w:rPr>
-        <w:t>Entons</w:t>
-      </w:r>
-      <w:proofErr w:type="spellEnd"/>
-      <w:r>
-        <w:rPr>
-          <w:rFonts w:asciiTheme="minorHAnsi" w:hAnsiTheme="minorHAnsi" w:cstheme="minorHAnsi"/>
-          <w:i w:val="0"/>
-          <w:iCs w:val="0"/>
-          <w:sz w:val="22"/>
-          <w:szCs w:val="22"/>
-          <w:lang w:val="de-CH"/>
-        </w:rPr>
-        <w:t xml:space="preserve"> besser zu segmentieren. Besonders viel Zeit habe ich in die Dilation und Erosion gesteckt, da ich versucht habe, die Segmentierungsmaske so gut wie möglich zu optimieren, es jedoch leider nicht geschafft habe. </w:t>
-      </w:r>
-      <w:r>
-        <w:rPr>
-          <w:rFonts w:asciiTheme="minorHAnsi" w:hAnsiTheme="minorHAnsi" w:cstheme="minorHAnsi"/>
-          <w:i w:val="0"/>
-          <w:iCs w:val="0"/>
-          <w:sz w:val="22"/>
-          <w:szCs w:val="22"/>
-          <w:lang w:val="de-CH"/>
-        </w:rPr>
-        <w:t xml:space="preserve">Da ich bei der Segmentierungsaufgabe zwei Bilder hatte, hätte ich mir dort das Leben ein wenig einfacher gemacht, hätte ich mit Klassen </w:t>
-      </w:r>
-      <w:proofErr w:type="spellStart"/>
-      <w:r>
-        <w:rPr>
-          <w:rFonts w:asciiTheme="minorHAnsi" w:hAnsiTheme="minorHAnsi" w:cstheme="minorHAnsi"/>
-          <w:i w:val="0"/>
-          <w:iCs w:val="0"/>
-          <w:sz w:val="22"/>
-          <w:szCs w:val="22"/>
-          <w:lang w:val="de-CH"/>
-        </w:rPr>
-        <w:t>gecoded</w:t>
-      </w:r>
-      <w:proofErr w:type="spellEnd"/>
-      <w:r>
-        <w:rPr>
-          <w:rFonts w:asciiTheme="minorHAnsi" w:hAnsiTheme="minorHAnsi" w:cstheme="minorHAnsi"/>
-          <w:i w:val="0"/>
-          <w:iCs w:val="0"/>
-          <w:sz w:val="22"/>
-          <w:szCs w:val="22"/>
-          <w:lang w:val="de-CH"/>
-        </w:rPr>
-        <w:t xml:space="preserve"> anstatt mit Funktionen. Ich musste viele Variabel Namen erstellen, welche zum Teil nur einmal oder zweimal gebraucht wurden. </w:t>
+        <w:t xml:space="preserve"> gemacht, da ich mit meinen eigenen Daten arbeiten konnte, mit denen ich mehr vertraut war als bei Mini-Challenge 1. Bei der Segmentierung hätte ich die Skimage Library verwenden können, um die Wilden Entons besser zu segmentieren. Besonders viel Zeit habe ich in die Dilation und Erosion gesteckt, da ich versucht habe, die Segmentierungsmaske so gut wie möglich zu optimieren, es jedoch leider nicht geschafft habe. </w:t>
+      </w:r>
+      <w:r>
+        <w:rPr>
+          <w:rFonts w:asciiTheme="minorHAnsi" w:hAnsiTheme="minorHAnsi" w:cstheme="minorHAnsi"/>
+          <w:i w:val="0"/>
+          <w:iCs w:val="0"/>
+          <w:sz w:val="22"/>
+          <w:szCs w:val="22"/>
+          <w:lang w:val="de-CH"/>
+        </w:rPr>
+        <w:t xml:space="preserve">Da ich bei der Segmentierungsaufgabe zwei Bilder hatte, hätte ich mir dort das Leben ein wenig einfacher gemacht, hätte ich mit Klassen gecoded anstatt mit Funktionen. Ich musste viele Variabel Namen erstellen, welche zum Teil nur einmal oder zweimal gebraucht wurden. </w:t>
       </w:r>
     </w:p>
     <w:p>
@@ -4799,7 +4013,6 @@
         </w:rPr>
         <w:t xml:space="preserve"> </w:t>
       </w:r>
-      <w:proofErr w:type="spellStart"/>
       <w:r>
         <w:rPr>
           <w:rFonts w:asciiTheme="minorHAnsi" w:hAnsiTheme="minorHAnsi" w:cstheme="minorHAnsi"/>
@@ -4820,7 +4033,6 @@
         </w:rPr>
         <w:t>r</w:t>
       </w:r>
-      <w:proofErr w:type="spellEnd"/>
       <w:r>
         <w:rPr>
           <w:rFonts w:asciiTheme="minorHAnsi" w:hAnsiTheme="minorHAnsi" w:cstheme="minorHAnsi"/>
@@ -4830,7 +4042,6 @@
         </w:rPr>
         <w:t>¨</w:t>
       </w:r>
-      <w:proofErr w:type="spellStart"/>
       <w:r>
         <w:rPr>
           <w:rFonts w:asciiTheme="minorHAnsi" w:hAnsiTheme="minorHAnsi" w:cstheme="minorHAnsi"/>
@@ -4841,7 +4052,6 @@
         </w:rPr>
         <w:t>aumtem</w:t>
       </w:r>
-      <w:proofErr w:type="spellEnd"/>
       <w:r>
         <w:rPr>
           <w:rFonts w:asciiTheme="minorHAnsi" w:hAnsiTheme="minorHAnsi" w:cstheme="minorHAnsi"/>
@@ -4852,7 +4062,6 @@
         </w:rPr>
         <w:t xml:space="preserve"> </w:t>
       </w:r>
-      <w:proofErr w:type="spellStart"/>
       <w:r>
         <w:rPr>
           <w:rFonts w:asciiTheme="minorHAnsi" w:hAnsiTheme="minorHAnsi" w:cstheme="minorHAnsi"/>
@@ -4860,17 +4069,7 @@
           <w:w w:val="95"/>
           <w:position w:val="1"/>
         </w:rPr>
-        <w:t>Git</w:t>
-      </w:r>
-      <w:proofErr w:type="spellEnd"/>
-      <w:r>
-        <w:rPr>
-          <w:rFonts w:asciiTheme="minorHAnsi" w:hAnsiTheme="minorHAnsi" w:cstheme="minorHAnsi"/>
-          <w:color w:val="0000FF"/>
-          <w:w w:val="95"/>
-          <w:position w:val="1"/>
-        </w:rPr>
-        <w:t>-Repository.</w:t>
+        <w:t>Git-Repository.</w:t>
       </w:r>
       <w:r>
         <w:rPr>
@@ -4920,7 +4119,6 @@
         </w:rPr>
         <w:t xml:space="preserve"> </w:t>
       </w:r>
-      <w:proofErr w:type="spellStart"/>
       <w:r>
         <w:rPr>
           <w:rFonts w:asciiTheme="minorHAnsi" w:hAnsiTheme="minorHAnsi" w:cstheme="minorHAnsi"/>
@@ -4930,7 +4128,6 @@
         </w:rPr>
         <w:t>susuter</w:t>
       </w:r>
-      <w:proofErr w:type="spellEnd"/>
       <w:r>
         <w:rPr>
           <w:rFonts w:asciiTheme="minorHAnsi" w:hAnsiTheme="minorHAnsi" w:cstheme="minorHAnsi"/>
@@ -4974,25 +4171,7 @@
           <w:color w:val="0000FF"/>
           <w:spacing w:val="-2"/>
         </w:rPr>
-        <w:t>(</w:t>
-      </w:r>
-      <w:proofErr w:type="spellStart"/>
-      <w:r>
-        <w:rPr>
-          <w:rFonts w:asciiTheme="minorHAnsi" w:hAnsiTheme="minorHAnsi" w:cstheme="minorHAnsi"/>
-          <w:color w:val="0000FF"/>
-          <w:spacing w:val="-2"/>
-        </w:rPr>
-        <w:t>GitLab</w:t>
-      </w:r>
-      <w:proofErr w:type="spellEnd"/>
-      <w:r>
-        <w:rPr>
-          <w:rFonts w:asciiTheme="minorHAnsi" w:hAnsiTheme="minorHAnsi" w:cstheme="minorHAnsi"/>
-          <w:color w:val="0000FF"/>
-          <w:spacing w:val="-2"/>
-        </w:rPr>
-        <w:t>)).</w:t>
+        <w:t>(GitLab)).</w:t>
       </w:r>
     </w:p>
     <w:p>
@@ -5252,7 +4431,6 @@
         </w:rPr>
         <w:t xml:space="preserve"> </w:t>
       </w:r>
-      <w:proofErr w:type="spellStart"/>
       <w:r>
         <w:rPr>
           <w:rFonts w:asciiTheme="minorHAnsi" w:hAnsiTheme="minorHAnsi" w:cstheme="minorHAnsi"/>
@@ -5293,7 +4471,6 @@
         </w:rPr>
         <w:t>m</w:t>
       </w:r>
-      <w:proofErr w:type="spellEnd"/>
       <w:r>
         <w:rPr>
           <w:rFonts w:asciiTheme="minorHAnsi" w:hAnsiTheme="minorHAnsi" w:cstheme="minorHAnsi"/>
@@ -5359,25 +4536,7 @@
           <w:color w:val="0000FF"/>
           <w:w w:val="90"/>
         </w:rPr>
-        <w:t xml:space="preserve">der Lernfortschritt war. Bspw. kurz ein paar Fragen beantworten, analog zu einem </w:t>
-      </w:r>
-      <w:proofErr w:type="spellStart"/>
-      <w:r>
-        <w:rPr>
-          <w:rFonts w:asciiTheme="minorHAnsi" w:hAnsiTheme="minorHAnsi" w:cstheme="minorHAnsi"/>
-          <w:color w:val="0000FF"/>
-          <w:w w:val="90"/>
-        </w:rPr>
-        <w:t>Scrum</w:t>
-      </w:r>
-      <w:proofErr w:type="spellEnd"/>
-      <w:r>
-        <w:rPr>
-          <w:rFonts w:asciiTheme="minorHAnsi" w:hAnsiTheme="minorHAnsi" w:cstheme="minorHAnsi"/>
-          <w:color w:val="0000FF"/>
-          <w:w w:val="90"/>
-        </w:rPr>
-        <w:t xml:space="preserve"> Daily. </w:t>
+        <w:t xml:space="preserve">der Lernfortschritt war. Bspw. kurz ein paar Fragen beantworten, analog zu einem Scrum Daily. </w:t>
       </w:r>
       <w:r>
         <w:rPr>
@@ -5702,7 +4861,6 @@
         </w:rPr>
         <w:t>¨</w:t>
       </w:r>
-      <w:proofErr w:type="spellStart"/>
       <w:r>
         <w:rPr>
           <w:rFonts w:asciiTheme="minorHAnsi" w:hAnsiTheme="minorHAnsi" w:cstheme="minorHAnsi"/>
@@ -5713,7 +4871,6 @@
         </w:rPr>
         <w:t>onnte</w:t>
       </w:r>
-      <w:proofErr w:type="spellEnd"/>
       <w:r>
         <w:rPr>
           <w:rFonts w:asciiTheme="minorHAnsi" w:hAnsiTheme="minorHAnsi" w:cstheme="minorHAnsi"/>

</xml_diff>